<commit_message>
Removed a few lines
</commit_message>
<xml_diff>
--- a/Job/FeiFeiWang_Resume.docx
+++ b/Job/FeiFeiWang_Resume.docx
@@ -11,6 +11,7 @@
           <w:szCs w:val="44"/>
         </w:rPr>
       </w:pPr>
+      <w:proofErr w:type="spellStart"/>
       <w:r>
         <w:rPr>
           <w:rFonts w:ascii="Ubuntu" w:hAnsi="Ubuntu"/>
@@ -19,7 +20,40 @@
           <w:sz w:val="44"/>
           <w:szCs w:val="44"/>
         </w:rPr>
-        <w:t>Fei Fei Wang</w:t>
+        <w:t>Fei</w:t>
+      </w:r>
+      <w:proofErr w:type="spellEnd"/>
+      <w:r>
+        <w:rPr>
+          <w:rFonts w:ascii="Ubuntu" w:hAnsi="Ubuntu"/>
+          <w:b/>
+          <w:color w:val="1F4E79"/>
+          <w:sz w:val="44"/>
+          <w:szCs w:val="44"/>
+        </w:rPr>
+        <w:t xml:space="preserve"> </w:t>
+      </w:r>
+      <w:proofErr w:type="spellStart"/>
+      <w:r>
+        <w:rPr>
+          <w:rFonts w:ascii="Ubuntu" w:hAnsi="Ubuntu"/>
+          <w:b/>
+          <w:color w:val="1F4E79"/>
+          <w:sz w:val="44"/>
+          <w:szCs w:val="44"/>
+        </w:rPr>
+        <w:t>Fei</w:t>
+      </w:r>
+      <w:proofErr w:type="spellEnd"/>
+      <w:r>
+        <w:rPr>
+          <w:rFonts w:ascii="Ubuntu" w:hAnsi="Ubuntu"/>
+          <w:b/>
+          <w:color w:val="1F4E79"/>
+          <w:sz w:val="44"/>
+          <w:szCs w:val="44"/>
+        </w:rPr>
+        <w:t xml:space="preserve"> Wang</w:t>
       </w:r>
     </w:p>
     <w:p>
@@ -227,8 +261,6 @@
               </w:rPr>
               <w:t>May</w:t>
             </w:r>
-            <w:bookmarkStart w:id="0" w:name="_GoBack"/>
-            <w:bookmarkEnd w:id="0"/>
             <w:r>
               <w:rPr>
                 <w:rFonts w:ascii="Ubuntu" w:hAnsi="Ubuntu" w:cs="Times New Roman"/>
@@ -439,7 +471,21 @@
         <w:rPr>
           <w:rFonts w:ascii="Ubuntu" w:hAnsi="Ubuntu"/>
         </w:rPr>
-        <w:t xml:space="preserve">R, SAS, Matlab, </w:t>
+        <w:t xml:space="preserve">R, SAS, </w:t>
+      </w:r>
+      <w:proofErr w:type="spellStart"/>
+      <w:r>
+        <w:rPr>
+          <w:rFonts w:ascii="Ubuntu" w:hAnsi="Ubuntu"/>
+        </w:rPr>
+        <w:t>Matlab</w:t>
+      </w:r>
+      <w:proofErr w:type="spellEnd"/>
+      <w:r>
+        <w:rPr>
+          <w:rFonts w:ascii="Ubuntu" w:hAnsi="Ubuntu"/>
+        </w:rPr>
+        <w:t xml:space="preserve">, </w:t>
       </w:r>
       <w:r>
         <w:rPr>
@@ -512,7 +558,7 @@
           <w:szCs w:val="24"/>
           <w:u w:val="single"/>
         </w:rPr>
-        <w:t>Data Analyst Co-op</w:t>
+        <w:t>Data Analyst</w:t>
       </w:r>
     </w:p>
     <w:tbl>
@@ -550,7 +596,29 @@
                 <w:sz w:val="20"/>
                 <w:szCs w:val="20"/>
               </w:rPr>
-              <w:t xml:space="preserve">ZE PowerGroup Inc. | Richmond BC </w:t>
+              <w:t xml:space="preserve">ZE </w:t>
+            </w:r>
+            <w:proofErr w:type="spellStart"/>
+            <w:r>
+              <w:rPr>
+                <w:rFonts w:ascii="Ubuntu" w:hAnsi="Ubuntu" w:cs="Times New Roman"/>
+                <w:b w:val="0"/>
+                <w:color w:val="000000"/>
+                <w:sz w:val="20"/>
+                <w:szCs w:val="20"/>
+              </w:rPr>
+              <w:t>PowerGroup</w:t>
+            </w:r>
+            <w:proofErr w:type="spellEnd"/>
+            <w:r>
+              <w:rPr>
+                <w:rFonts w:ascii="Ubuntu" w:hAnsi="Ubuntu" w:cs="Times New Roman"/>
+                <w:b w:val="0"/>
+                <w:color w:val="000000"/>
+                <w:sz w:val="20"/>
+                <w:szCs w:val="20"/>
+              </w:rPr>
+              <w:t xml:space="preserve"> Inc. | Richmond BC </w:t>
             </w:r>
           </w:p>
         </w:tc>
@@ -694,7 +762,16 @@
           <w:rFonts w:ascii="Ubuntu" w:hAnsi="Ubuntu" w:cs="Times New Roman"/>
           <w:szCs w:val="22"/>
         </w:rPr>
-        <w:t>Liaised with internal teams in providing quality client services by resolving data issues</w:t>
+        <w:t>Liaised with internal teams in providing quality client services</w:t>
+      </w:r>
+      <w:bookmarkStart w:id="0" w:name="_GoBack"/>
+      <w:bookmarkEnd w:id="0"/>
+      <w:r>
+        <w:rPr>
+          <w:rFonts w:ascii="Ubuntu" w:hAnsi="Ubuntu" w:cs="Times New Roman"/>
+          <w:szCs w:val="22"/>
+        </w:rPr>
+        <w:t xml:space="preserve"> by resolving data issues</w:t>
       </w:r>
     </w:p>
     <w:p>
@@ -740,7 +817,7 @@
           <w:szCs w:val="24"/>
           <w:u w:val="single"/>
         </w:rPr>
-        <w:t>Project Data Analyst Co-op</w:t>
+        <w:t>Project Data Analyst</w:t>
       </w:r>
     </w:p>
     <w:tbl>
@@ -834,7 +911,23 @@
           <w:rFonts w:ascii="Ubuntu" w:hAnsi="Ubuntu" w:cs="Times New Roman"/>
           <w:szCs w:val="22"/>
         </w:rPr>
-        <w:t xml:space="preserve">Assisted in developing a data visualization web application (Interactive Quality Improvement Reporting Environment: InQuIRE) </w:t>
+        <w:t xml:space="preserve">Assisted in developing a data visualization web application (Interactive Quality Improvement Reporting Environment: </w:t>
+      </w:r>
+      <w:proofErr w:type="spellStart"/>
+      <w:r>
+        <w:rPr>
+          <w:rFonts w:ascii="Ubuntu" w:hAnsi="Ubuntu" w:cs="Times New Roman"/>
+          <w:szCs w:val="22"/>
+        </w:rPr>
+        <w:t>InQuIRE</w:t>
+      </w:r>
+      <w:proofErr w:type="spellEnd"/>
+      <w:r>
+        <w:rPr>
+          <w:rFonts w:ascii="Ubuntu" w:hAnsi="Ubuntu" w:cs="Times New Roman"/>
+          <w:szCs w:val="22"/>
+        </w:rPr>
+        <w:t xml:space="preserve">) </w:t>
       </w:r>
     </w:p>
     <w:p>
@@ -855,7 +948,23 @@
           <w:rFonts w:ascii="Ubuntu" w:hAnsi="Ubuntu" w:cs="Times New Roman"/>
           <w:szCs w:val="22"/>
         </w:rPr>
-        <w:t>Assisted in usability testing of InQuIRE via user data analysis and user experience surveys</w:t>
+        <w:t xml:space="preserve">Assisted in usability testing of </w:t>
+      </w:r>
+      <w:proofErr w:type="spellStart"/>
+      <w:r>
+        <w:rPr>
+          <w:rFonts w:ascii="Ubuntu" w:hAnsi="Ubuntu" w:cs="Times New Roman"/>
+          <w:szCs w:val="22"/>
+        </w:rPr>
+        <w:t>InQuIRE</w:t>
+      </w:r>
+      <w:proofErr w:type="spellEnd"/>
+      <w:r>
+        <w:rPr>
+          <w:rFonts w:ascii="Ubuntu" w:hAnsi="Ubuntu" w:cs="Times New Roman"/>
+          <w:szCs w:val="22"/>
+        </w:rPr>
+        <w:t xml:space="preserve"> via user data analysis and user experience surveys</w:t>
       </w:r>
     </w:p>
     <w:p>

</xml_diff>

<commit_message>
Reworded UBC job responsibilities
</commit_message>
<xml_diff>
--- a/Job/FeiFeiWang_Resume.docx
+++ b/Job/FeiFeiWang_Resume.docx
@@ -4,6 +4,7 @@
   <w:body>
     <w:p>
       <w:pPr>
+        <w:spacing w:line="276" w:lineRule="auto"/>
         <w:rPr>
           <w:b/>
           <w:color w:val="1F4E79"/>
@@ -11,7 +12,6 @@
           <w:szCs w:val="44"/>
         </w:rPr>
       </w:pPr>
-      <w:proofErr w:type="spellStart"/>
       <w:r>
         <w:rPr>
           <w:rFonts w:ascii="Ubuntu" w:hAnsi="Ubuntu"/>
@@ -20,40 +20,7 @@
           <w:sz w:val="44"/>
           <w:szCs w:val="44"/>
         </w:rPr>
-        <w:t>Fei</w:t>
-      </w:r>
-      <w:proofErr w:type="spellEnd"/>
-      <w:r>
-        <w:rPr>
-          <w:rFonts w:ascii="Ubuntu" w:hAnsi="Ubuntu"/>
-          <w:b/>
-          <w:color w:val="1F4E79"/>
-          <w:sz w:val="44"/>
-          <w:szCs w:val="44"/>
-        </w:rPr>
-        <w:t xml:space="preserve"> </w:t>
-      </w:r>
-      <w:proofErr w:type="spellStart"/>
-      <w:r>
-        <w:rPr>
-          <w:rFonts w:ascii="Ubuntu" w:hAnsi="Ubuntu"/>
-          <w:b/>
-          <w:color w:val="1F4E79"/>
-          <w:sz w:val="44"/>
-          <w:szCs w:val="44"/>
-        </w:rPr>
-        <w:t>Fei</w:t>
-      </w:r>
-      <w:proofErr w:type="spellEnd"/>
-      <w:r>
-        <w:rPr>
-          <w:rFonts w:ascii="Ubuntu" w:hAnsi="Ubuntu"/>
-          <w:b/>
-          <w:color w:val="1F4E79"/>
-          <w:sz w:val="44"/>
-          <w:szCs w:val="44"/>
-        </w:rPr>
-        <w:t xml:space="preserve"> Wang</w:t>
+        <w:t>Fei Fei Wang</w:t>
       </w:r>
     </w:p>
     <w:p>
@@ -62,6 +29,7 @@
         <w:pBdr>
           <w:top w:val="single" w:sz="12" w:space="2" w:color="002060"/>
         </w:pBdr>
+        <w:spacing w:line="276" w:lineRule="auto"/>
         <w:jc w:val="both"/>
         <w:rPr>
           <w:rFonts w:ascii="Ubuntu" w:hAnsi="Ubuntu"/>
@@ -140,6 +108,15 @@
       <w:r>
         <w:rPr>
           <w:rFonts w:ascii="Ubuntu" w:hAnsi="Ubuntu" w:cs="Times New Roman"/>
+          <w:szCs w:val="22"/>
+        </w:rPr>
+        <w:t xml:space="preserve">    </w:t>
+      </w:r>
+      <w:bookmarkStart w:id="0" w:name="_GoBack"/>
+      <w:bookmarkEnd w:id="0"/>
+      <w:r>
+        <w:rPr>
+          <w:rFonts w:ascii="Ubuntu" w:hAnsi="Ubuntu" w:cs="Times New Roman"/>
         </w:rPr>
         <w:t xml:space="preserve">Phone: 778-998-8079     </w:t>
       </w:r>
@@ -147,7 +124,7 @@
     <w:p>
       <w:pPr>
         <w:pStyle w:val="Section"/>
-        <w:spacing w:before="120" w:after="0"/>
+        <w:spacing w:before="120" w:after="0" w:line="276" w:lineRule="auto"/>
         <w:rPr>
           <w:rFonts w:ascii="Ubuntu" w:hAnsi="Ubuntu"/>
           <w:color w:val="3465A4"/>
@@ -184,6 +161,7 @@
           <w:p>
             <w:pPr>
               <w:pStyle w:val="Subsection"/>
+              <w:spacing w:line="276" w:lineRule="auto"/>
             </w:pPr>
             <w:r>
               <w:rPr>
@@ -198,6 +176,7 @@
           <w:p>
             <w:pPr>
               <w:pStyle w:val="Subsection"/>
+              <w:spacing w:line="276" w:lineRule="auto"/>
             </w:pPr>
             <w:r>
               <w:rPr>
@@ -219,6 +198,7 @@
           <w:p>
             <w:pPr>
               <w:pStyle w:val="Subsection"/>
+              <w:spacing w:line="276" w:lineRule="auto"/>
               <w:jc w:val="right"/>
               <w:rPr>
                 <w:rFonts w:ascii="Times New Roman" w:hAnsi="Times New Roman" w:cs="Times New Roman"/>
@@ -242,6 +222,7 @@
           <w:p>
             <w:pPr>
               <w:pStyle w:val="Subsection"/>
+              <w:spacing w:line="276" w:lineRule="auto"/>
               <w:jc w:val="right"/>
               <w:rPr>
                 <w:rFonts w:ascii="Times New Roman" w:hAnsi="Times New Roman" w:cs="Times New Roman"/>
@@ -274,6 +255,7 @@
           </w:p>
           <w:p>
             <w:pPr>
+              <w:spacing w:line="276" w:lineRule="auto"/>
               <w:rPr>
                 <w:rFonts w:ascii="Ubuntu" w:hAnsi="Ubuntu"/>
                 <w:b/>
@@ -298,6 +280,7 @@
           <w:p>
             <w:pPr>
               <w:pStyle w:val="Subsection"/>
+              <w:spacing w:line="276" w:lineRule="auto"/>
             </w:pPr>
             <w:r>
               <w:rPr>
@@ -312,6 +295,7 @@
           <w:p>
             <w:pPr>
               <w:pStyle w:val="Subsection"/>
+              <w:spacing w:line="276" w:lineRule="auto"/>
             </w:pPr>
             <w:r>
               <w:rPr>
@@ -333,6 +317,7 @@
           <w:p>
             <w:pPr>
               <w:pStyle w:val="Subsection"/>
+              <w:spacing w:line="276" w:lineRule="auto"/>
               <w:jc w:val="right"/>
               <w:rPr>
                 <w:rFonts w:ascii="Times New Roman" w:hAnsi="Times New Roman" w:cs="Times New Roman"/>
@@ -356,6 +341,7 @@
           <w:p>
             <w:pPr>
               <w:pStyle w:val="Subsection"/>
+              <w:spacing w:line="276" w:lineRule="auto"/>
               <w:jc w:val="right"/>
               <w:rPr>
                 <w:rFonts w:ascii="Times New Roman" w:hAnsi="Times New Roman" w:cs="Times New Roman"/>
@@ -379,6 +365,7 @@
           <w:p>
             <w:pPr>
               <w:pStyle w:val="Subsection"/>
+              <w:spacing w:line="276" w:lineRule="auto"/>
               <w:jc w:val="right"/>
               <w:rPr>
                 <w:rFonts w:ascii="Ubuntu" w:hAnsi="Ubuntu" w:cs="Times New Roman"/>
@@ -395,7 +382,7 @@
     <w:p>
       <w:pPr>
         <w:pStyle w:val="Section"/>
-        <w:spacing w:before="120" w:after="0"/>
+        <w:spacing w:before="120" w:after="0" w:line="276" w:lineRule="auto"/>
         <w:rPr>
           <w:rFonts w:ascii="Times New Roman" w:hAnsi="Times New Roman" w:cs="Times New Roman"/>
           <w:color w:val="1F4E79"/>
@@ -413,6 +400,7 @@
     </w:p>
     <w:p>
       <w:pPr>
+        <w:spacing w:line="276" w:lineRule="auto"/>
         <w:rPr>
           <w:rFonts w:ascii="Ubuntu" w:hAnsi="Ubuntu"/>
         </w:rPr>
@@ -439,6 +427,7 @@
     </w:p>
     <w:p>
       <w:pPr>
+        <w:spacing w:line="276" w:lineRule="auto"/>
         <w:rPr>
           <w:rFonts w:ascii="Ubuntu" w:hAnsi="Ubuntu"/>
         </w:rPr>
@@ -471,37 +460,24 @@
         <w:rPr>
           <w:rFonts w:ascii="Ubuntu" w:hAnsi="Ubuntu"/>
         </w:rPr>
-        <w:t xml:space="preserve">R, SAS, </w:t>
-      </w:r>
-      <w:proofErr w:type="spellStart"/>
+        <w:t xml:space="preserve">R, SAS, Matlab, </w:t>
+      </w:r>
       <w:r>
         <w:rPr>
           <w:rFonts w:ascii="Ubuntu" w:hAnsi="Ubuntu"/>
         </w:rPr>
-        <w:t>Matlab</w:t>
-      </w:r>
-      <w:proofErr w:type="spellEnd"/>
+        <w:t xml:space="preserve">VBA </w:t>
+      </w:r>
       <w:r>
         <w:rPr>
           <w:rFonts w:ascii="Ubuntu" w:hAnsi="Ubuntu"/>
         </w:rPr>
-        <w:t xml:space="preserve">, </w:t>
-      </w:r>
-      <w:r>
-        <w:rPr>
-          <w:rFonts w:ascii="Ubuntu" w:hAnsi="Ubuntu"/>
-        </w:rPr>
-        <w:t xml:space="preserve">VBA </w:t>
-      </w:r>
-      <w:r>
-        <w:rPr>
-          <w:rFonts w:ascii="Ubuntu" w:hAnsi="Ubuntu"/>
-        </w:rPr>
         <w:t>Excel</w:t>
       </w:r>
     </w:p>
     <w:p>
       <w:pPr>
+        <w:spacing w:line="276" w:lineRule="auto"/>
         <w:rPr>
           <w:rFonts w:ascii="Ubuntu" w:hAnsi="Ubuntu"/>
         </w:rPr>
@@ -522,6 +498,7 @@
     </w:p>
     <w:p>
       <w:pPr>
+        <w:spacing w:line="276" w:lineRule="auto"/>
         <w:ind w:left="1440" w:hanging="1440"/>
         <w:rPr>
           <w:rFonts w:ascii="Ubuntu" w:hAnsi="Ubuntu"/>
@@ -532,7 +509,7 @@
     <w:p>
       <w:pPr>
         <w:pStyle w:val="Section"/>
-        <w:spacing w:before="120" w:after="0"/>
+        <w:spacing w:before="120" w:after="0" w:line="276" w:lineRule="auto"/>
         <w:rPr>
           <w:rFonts w:ascii="Times New Roman" w:hAnsi="Times New Roman" w:cs="Times New Roman"/>
           <w:color w:val="1F4E79"/>
@@ -549,6 +526,9 @@
       </w:r>
     </w:p>
     <w:p>
+      <w:pPr>
+        <w:spacing w:line="276" w:lineRule="auto"/>
+      </w:pPr>
       <w:r>
         <w:rPr>
           <w:rStyle w:val="SubsectionDateChar1"/>
@@ -579,7 +559,7 @@
           <w:p>
             <w:pPr>
               <w:pStyle w:val="Subsection"/>
-              <w:spacing w:before="120"/>
+              <w:spacing w:before="120" w:line="276" w:lineRule="auto"/>
               <w:rPr>
                 <w:rFonts w:ascii="Times New Roman" w:hAnsi="Times New Roman" w:cs="Times New Roman"/>
                 <w:b w:val="0"/>
@@ -596,29 +576,7 @@
                 <w:sz w:val="20"/>
                 <w:szCs w:val="20"/>
               </w:rPr>
-              <w:t xml:space="preserve">ZE </w:t>
-            </w:r>
-            <w:proofErr w:type="spellStart"/>
-            <w:r>
-              <w:rPr>
-                <w:rFonts w:ascii="Ubuntu" w:hAnsi="Ubuntu" w:cs="Times New Roman"/>
-                <w:b w:val="0"/>
-                <w:color w:val="000000"/>
-                <w:sz w:val="20"/>
-                <w:szCs w:val="20"/>
-              </w:rPr>
-              <w:t>PowerGroup</w:t>
-            </w:r>
-            <w:proofErr w:type="spellEnd"/>
-            <w:r>
-              <w:rPr>
-                <w:rFonts w:ascii="Ubuntu" w:hAnsi="Ubuntu" w:cs="Times New Roman"/>
-                <w:b w:val="0"/>
-                <w:color w:val="000000"/>
-                <w:sz w:val="20"/>
-                <w:szCs w:val="20"/>
-              </w:rPr>
-              <w:t xml:space="preserve"> Inc. | Richmond BC </w:t>
+              <w:t xml:space="preserve">ZE PowerGroup Inc. | Richmond BC </w:t>
             </w:r>
           </w:p>
         </w:tc>
@@ -630,7 +588,7 @@
           <w:p>
             <w:pPr>
               <w:pStyle w:val="Subsection"/>
-              <w:spacing w:before="120"/>
+              <w:spacing w:before="120" w:line="276" w:lineRule="auto"/>
               <w:jc w:val="right"/>
             </w:pPr>
             <w:r>
@@ -663,7 +621,6 @@
           <w:ilvl w:val="0"/>
           <w:numId w:val="1"/>
         </w:numPr>
-        <w:spacing w:line="240" w:lineRule="auto"/>
         <w:rPr>
           <w:rFonts w:ascii="Times New Roman" w:hAnsi="Times New Roman" w:cs="Times New Roman"/>
           <w:szCs w:val="22"/>
@@ -674,7 +631,28 @@
           <w:rFonts w:ascii="Ubuntu" w:hAnsi="Ubuntu" w:cs="Times New Roman"/>
           <w:szCs w:val="22"/>
         </w:rPr>
-        <w:t>Supervised learning to train time series models that will be used to predict data validation parameters</w:t>
+        <w:t>Supervised learning to train time series models</w:t>
+      </w:r>
+      <w:r>
+        <w:rPr>
+          <w:rFonts w:ascii="Ubuntu" w:hAnsi="Ubuntu" w:cs="Times New Roman"/>
+          <w:szCs w:val="22"/>
+        </w:rPr>
+        <w:t xml:space="preserve"> </w:t>
+      </w:r>
+      <w:r>
+        <w:rPr>
+          <w:rFonts w:ascii="Ubuntu" w:hAnsi="Ubuntu" w:cs="Times New Roman"/>
+          <w:szCs w:val="22"/>
+        </w:rPr>
+        <w:t>that will be used to predict data validation parameters</w:t>
+      </w:r>
+      <w:r>
+        <w:rPr>
+          <w:rFonts w:ascii="Ubuntu" w:hAnsi="Ubuntu" w:cs="Times New Roman"/>
+          <w:szCs w:val="22"/>
+        </w:rPr>
+        <w:t xml:space="preserve"> using R</w:t>
       </w:r>
     </w:p>
     <w:p>
@@ -684,7 +662,6 @@
           <w:ilvl w:val="0"/>
           <w:numId w:val="1"/>
         </w:numPr>
-        <w:spacing w:line="240" w:lineRule="auto"/>
         <w:rPr>
           <w:rFonts w:ascii="Ubuntu" w:hAnsi="Ubuntu"/>
         </w:rPr>
@@ -704,7 +681,6 @@
           <w:ilvl w:val="0"/>
           <w:numId w:val="1"/>
         </w:numPr>
-        <w:spacing w:line="240" w:lineRule="auto"/>
         <w:rPr>
           <w:rFonts w:ascii="Ubuntu" w:hAnsi="Ubuntu"/>
         </w:rPr>
@@ -731,7 +707,6 @@
           <w:ilvl w:val="0"/>
           <w:numId w:val="1"/>
         </w:numPr>
-        <w:spacing w:line="240" w:lineRule="auto"/>
         <w:rPr>
           <w:rFonts w:ascii="Ubuntu" w:hAnsi="Ubuntu"/>
         </w:rPr>
@@ -742,6 +717,13 @@
           <w:szCs w:val="22"/>
         </w:rPr>
         <w:t xml:space="preserve">Performed audits on data and underlying processes to improve existing data collection and monitoring methodologies </w:t>
+      </w:r>
+      <w:r>
+        <w:rPr>
+          <w:rFonts w:ascii="Ubuntu" w:hAnsi="Ubuntu" w:cs="Times New Roman"/>
+          <w:szCs w:val="22"/>
+        </w:rPr>
+        <w:t>using PL/SQL</w:t>
       </w:r>
     </w:p>
     <w:p>
@@ -751,37 +733,6 @@
           <w:ilvl w:val="0"/>
           <w:numId w:val="1"/>
         </w:numPr>
-        <w:spacing w:line="240" w:lineRule="auto"/>
-        <w:rPr>
-          <w:rFonts w:ascii="Times New Roman" w:hAnsi="Times New Roman" w:cs="Times New Roman"/>
-          <w:szCs w:val="22"/>
-        </w:rPr>
-      </w:pPr>
-      <w:r>
-        <w:rPr>
-          <w:rFonts w:ascii="Ubuntu" w:hAnsi="Ubuntu" w:cs="Times New Roman"/>
-          <w:szCs w:val="22"/>
-        </w:rPr>
-        <w:t>Liaised with internal teams in providing quality client services</w:t>
-      </w:r>
-      <w:bookmarkStart w:id="0" w:name="_GoBack"/>
-      <w:bookmarkEnd w:id="0"/>
-      <w:r>
-        <w:rPr>
-          <w:rFonts w:ascii="Ubuntu" w:hAnsi="Ubuntu" w:cs="Times New Roman"/>
-          <w:szCs w:val="22"/>
-        </w:rPr>
-        <w:t xml:space="preserve"> by resolving data issues</w:t>
-      </w:r>
-    </w:p>
-    <w:p>
-      <w:pPr>
-        <w:pStyle w:val="ListBullet"/>
-        <w:numPr>
-          <w:ilvl w:val="0"/>
-          <w:numId w:val="1"/>
-        </w:numPr>
-        <w:spacing w:line="240" w:lineRule="auto"/>
         <w:rPr>
           <w:rFonts w:ascii="Times New Roman" w:hAnsi="Times New Roman" w:cs="Times New Roman"/>
           <w:szCs w:val="22"/>
@@ -838,7 +789,7 @@
           <w:p>
             <w:pPr>
               <w:pStyle w:val="Subsection"/>
-              <w:spacing w:before="120"/>
+              <w:spacing w:before="120" w:line="276" w:lineRule="auto"/>
               <w:rPr>
                 <w:rFonts w:ascii="Times New Roman" w:hAnsi="Times New Roman" w:cs="Times New Roman"/>
                 <w:b w:val="0"/>
@@ -867,7 +818,7 @@
           <w:p>
             <w:pPr>
               <w:pStyle w:val="Subsection"/>
-              <w:spacing w:before="120"/>
+              <w:spacing w:before="120" w:line="276" w:lineRule="auto"/>
               <w:jc w:val="right"/>
             </w:pPr>
             <w:r>
@@ -900,7 +851,6 @@
           <w:ilvl w:val="0"/>
           <w:numId w:val="1"/>
         </w:numPr>
-        <w:spacing w:line="240" w:lineRule="auto"/>
         <w:rPr>
           <w:rFonts w:ascii="Times New Roman" w:hAnsi="Times New Roman" w:cs="Times New Roman"/>
           <w:szCs w:val="22"/>
@@ -911,23 +861,28 @@
           <w:rFonts w:ascii="Ubuntu" w:hAnsi="Ubuntu" w:cs="Times New Roman"/>
           <w:szCs w:val="22"/>
         </w:rPr>
-        <w:t xml:space="preserve">Assisted in developing a data visualization web application (Interactive Quality Improvement Reporting Environment: </w:t>
-      </w:r>
-      <w:proofErr w:type="spellStart"/>
-      <w:r>
-        <w:rPr>
-          <w:rFonts w:ascii="Ubuntu" w:hAnsi="Ubuntu" w:cs="Times New Roman"/>
-          <w:szCs w:val="22"/>
-        </w:rPr>
-        <w:t>InQuIRE</w:t>
-      </w:r>
-      <w:proofErr w:type="spellEnd"/>
-      <w:r>
-        <w:rPr>
-          <w:rFonts w:ascii="Ubuntu" w:hAnsi="Ubuntu" w:cs="Times New Roman"/>
-          <w:szCs w:val="22"/>
-        </w:rPr>
-        <w:t xml:space="preserve">) </w:t>
+        <w:t xml:space="preserve">Created analysis plans </w:t>
+      </w:r>
+      <w:r>
+        <w:rPr>
+          <w:rFonts w:ascii="Ubuntu" w:hAnsi="Ubuntu" w:cs="Times New Roman"/>
+          <w:szCs w:val="22"/>
+        </w:rPr>
+        <w:t xml:space="preserve">for a national </w:t>
+      </w:r>
+      <w:r>
+        <w:rPr>
+          <w:rFonts w:ascii="Ubuntu" w:hAnsi="Ubuntu" w:cs="Times New Roman"/>
+          <w:szCs w:val="22"/>
+        </w:rPr>
+        <w:t>Electronic Medical Records</w:t>
+      </w:r>
+      <w:r>
+        <w:rPr>
+          <w:rFonts w:ascii="Ubuntu" w:hAnsi="Ubuntu" w:cs="Times New Roman"/>
+          <w:szCs w:val="22"/>
+        </w:rPr>
+        <w:t xml:space="preserve"> (EMR) database </w:t>
       </w:r>
     </w:p>
     <w:p>
@@ -937,7 +892,6 @@
           <w:ilvl w:val="0"/>
           <w:numId w:val="1"/>
         </w:numPr>
-        <w:spacing w:line="240" w:lineRule="auto"/>
         <w:rPr>
           <w:rFonts w:ascii="Times New Roman" w:hAnsi="Times New Roman" w:cs="Times New Roman"/>
           <w:szCs w:val="22"/>
@@ -945,26 +899,38 @@
       </w:pPr>
       <w:r>
         <w:rPr>
-          <w:rFonts w:ascii="Ubuntu" w:hAnsi="Ubuntu" w:cs="Times New Roman"/>
-          <w:szCs w:val="22"/>
-        </w:rPr>
-        <w:t xml:space="preserve">Assisted in usability testing of </w:t>
-      </w:r>
-      <w:proofErr w:type="spellStart"/>
-      <w:r>
-        <w:rPr>
-          <w:rFonts w:ascii="Ubuntu" w:hAnsi="Ubuntu" w:cs="Times New Roman"/>
-          <w:szCs w:val="22"/>
-        </w:rPr>
-        <w:t>InQuIRE</w:t>
-      </w:r>
-      <w:proofErr w:type="spellEnd"/>
-      <w:r>
-        <w:rPr>
-          <w:rFonts w:ascii="Ubuntu" w:hAnsi="Ubuntu" w:cs="Times New Roman"/>
-          <w:szCs w:val="22"/>
-        </w:rPr>
-        <w:t xml:space="preserve"> via user data analysis and user experience surveys</w:t>
+          <w:rFonts w:ascii="Times New Roman" w:hAnsi="Times New Roman" w:cs="Times New Roman"/>
+          <w:szCs w:val="22"/>
+        </w:rPr>
+        <w:t xml:space="preserve">Wrote complex </w:t>
+      </w:r>
+      <w:r>
+        <w:rPr>
+          <w:rFonts w:ascii="Ubuntu" w:hAnsi="Ubuntu" w:cs="Times New Roman"/>
+          <w:szCs w:val="22"/>
+        </w:rPr>
+        <w:t xml:space="preserve">SQL </w:t>
+      </w:r>
+      <w:r>
+        <w:rPr>
+          <w:rFonts w:ascii="Ubuntu" w:hAnsi="Ubuntu" w:cs="Times New Roman"/>
+          <w:szCs w:val="22"/>
+        </w:rPr>
+        <w:t xml:space="preserve">queries to extract data from EMR and </w:t>
+      </w:r>
+      <w:r>
+        <w:rPr>
+          <w:rFonts w:ascii="Ubuntu" w:hAnsi="Ubuntu" w:cs="Times New Roman"/>
+          <w:szCs w:val="22"/>
+        </w:rPr>
+        <w:t>built</w:t>
+      </w:r>
+      <w:r>
+        <w:rPr>
+          <w:rFonts w:ascii="Ubuntu" w:hAnsi="Ubuntu" w:cs="Times New Roman"/>
+          <w:szCs w:val="22"/>
+        </w:rPr>
+        <w:t xml:space="preserve"> data models using R</w:t>
       </w:r>
     </w:p>
     <w:p>
@@ -974,7 +940,6 @@
           <w:ilvl w:val="0"/>
           <w:numId w:val="1"/>
         </w:numPr>
-        <w:spacing w:line="240" w:lineRule="auto"/>
         <w:rPr>
           <w:rFonts w:ascii="Times New Roman" w:hAnsi="Times New Roman" w:cs="Times New Roman"/>
           <w:szCs w:val="22"/>
@@ -985,7 +950,7 @@
           <w:rFonts w:ascii="Ubuntu" w:hAnsi="Ubuntu" w:cs="Times New Roman"/>
           <w:szCs w:val="22"/>
         </w:rPr>
-        <w:t>Created analysis plans and analyzed Electronic Medical Records data for research projects</w:t>
+        <w:t>Data cleaning of survey data using R</w:t>
       </w:r>
     </w:p>
     <w:p>
@@ -995,32 +960,31 @@
           <w:ilvl w:val="0"/>
           <w:numId w:val="1"/>
         </w:numPr>
-        <w:spacing w:line="240" w:lineRule="auto"/>
-        <w:rPr>
-          <w:rFonts w:ascii="Ubuntu" w:hAnsi="Ubuntu"/>
-        </w:rPr>
-      </w:pPr>
-      <w:r>
-        <w:rPr>
-          <w:rFonts w:ascii="Ubuntu" w:hAnsi="Ubuntu" w:cs="Times New Roman"/>
-          <w:szCs w:val="22"/>
-        </w:rPr>
-        <w:t>Performed frequency analysis of survey data and summarized and re-organized data from Statistics Canada</w:t>
-      </w:r>
-      <w:r>
-        <w:rPr>
-          <w:rFonts w:ascii="Ubuntu" w:hAnsi="Ubuntu" w:cs="Times New Roman"/>
-          <w:spacing w:val="-6"/>
-          <w:szCs w:val="22"/>
-        </w:rPr>
-        <w:t xml:space="preserve"> </w:t>
-      </w:r>
-      <w:r>
-        <w:rPr>
-          <w:rFonts w:ascii="Ubuntu" w:hAnsi="Ubuntu" w:cs="Times New Roman"/>
-          <w:szCs w:val="22"/>
-        </w:rPr>
-        <w:t>database</w:t>
+        <w:rPr>
+          <w:rFonts w:ascii="Times New Roman" w:hAnsi="Times New Roman" w:cs="Times New Roman"/>
+          <w:szCs w:val="22"/>
+        </w:rPr>
+      </w:pPr>
+      <w:r>
+        <w:rPr>
+          <w:rFonts w:ascii="Ubuntu" w:hAnsi="Ubuntu" w:cs="Times New Roman"/>
+          <w:szCs w:val="22"/>
+        </w:rPr>
+        <w:t>Assisted in developing</w:t>
+      </w:r>
+      <w:r>
+        <w:rPr>
+          <w:rFonts w:ascii="Ubuntu" w:hAnsi="Ubuntu" w:cs="Times New Roman"/>
+          <w:szCs w:val="22"/>
+        </w:rPr>
+        <w:t xml:space="preserve"> and usability testing of</w:t>
+      </w:r>
+      <w:r>
+        <w:rPr>
+          <w:rFonts w:ascii="Ubuntu" w:hAnsi="Ubuntu" w:cs="Times New Roman"/>
+          <w:szCs w:val="22"/>
+        </w:rPr>
+        <w:t xml:space="preserve"> a data visualization web application </w:t>
       </w:r>
     </w:p>
     <w:p>
@@ -1030,7 +994,6 @@
           <w:ilvl w:val="0"/>
           <w:numId w:val="1"/>
         </w:numPr>
-        <w:spacing w:line="240" w:lineRule="auto"/>
         <w:rPr>
           <w:rFonts w:ascii="Ubuntu" w:hAnsi="Ubuntu"/>
         </w:rPr>
@@ -1040,7 +1003,14 @@
           <w:rFonts w:ascii="Ubuntu" w:hAnsi="Ubuntu" w:cs="Times New Roman"/>
           <w:szCs w:val="22"/>
         </w:rPr>
-        <w:t>Conducted data extraction and literature search for systematic literature review in supporting team</w:t>
+        <w:t>S</w:t>
+      </w:r>
+      <w:r>
+        <w:rPr>
+          <w:rFonts w:ascii="Ubuntu" w:hAnsi="Ubuntu" w:cs="Times New Roman"/>
+          <w:szCs w:val="22"/>
+        </w:rPr>
+        <w:t>ummarized and re-organized data from Statistics Canada</w:t>
       </w:r>
       <w:r>
         <w:rPr>
@@ -1055,7 +1025,7 @@
           <w:rFonts w:ascii="Ubuntu" w:hAnsi="Ubuntu" w:cs="Times New Roman"/>
           <w:szCs w:val="22"/>
         </w:rPr>
-        <w:t>projects</w:t>
+        <w:t>database</w:t>
       </w:r>
     </w:p>
     <w:p>
@@ -1065,7 +1035,6 @@
           <w:ilvl w:val="0"/>
           <w:numId w:val="1"/>
         </w:numPr>
-        <w:spacing w:line="240" w:lineRule="auto"/>
         <w:rPr>
           <w:rFonts w:ascii="Ubuntu" w:hAnsi="Ubuntu"/>
         </w:rPr>
@@ -1075,12 +1044,12 @@
           <w:rFonts w:ascii="Ubuntu" w:hAnsi="Ubuntu" w:cs="Times New Roman"/>
           <w:szCs w:val="22"/>
         </w:rPr>
-        <w:t>Actively participated in the knowledge translation and exchange processes by updating research related</w:t>
-      </w:r>
-      <w:r>
-        <w:rPr>
-          <w:rFonts w:ascii="Ubuntu" w:hAnsi="Ubuntu" w:cs="Times New Roman"/>
-          <w:spacing w:val="-4"/>
+        <w:t>Conducted data extraction and literature search for systematic literature review in supporting team</w:t>
+      </w:r>
+      <w:r>
+        <w:rPr>
+          <w:rFonts w:ascii="Ubuntu" w:hAnsi="Ubuntu" w:cs="Times New Roman"/>
+          <w:spacing w:val="-6"/>
           <w:szCs w:val="22"/>
         </w:rPr>
         <w:t xml:space="preserve"> </w:t>
@@ -1090,7 +1059,7 @@
           <w:rFonts w:ascii="Ubuntu" w:hAnsi="Ubuntu" w:cs="Times New Roman"/>
           <w:szCs w:val="22"/>
         </w:rPr>
-        <w:t>websites</w:t>
+        <w:t>projects</w:t>
       </w:r>
     </w:p>
     <w:p>
@@ -1100,7 +1069,6 @@
           <w:ilvl w:val="0"/>
           <w:numId w:val="1"/>
         </w:numPr>
-        <w:spacing w:line="240" w:lineRule="auto"/>
         <w:rPr>
           <w:rFonts w:ascii="Ubuntu" w:hAnsi="Ubuntu"/>
         </w:rPr>
@@ -1180,7 +1148,7 @@
           <w:p>
             <w:pPr>
               <w:pStyle w:val="Subsection"/>
-              <w:spacing w:before="120"/>
+              <w:spacing w:before="120" w:line="276" w:lineRule="auto"/>
               <w:rPr>
                 <w:rFonts w:ascii="Times New Roman" w:hAnsi="Times New Roman" w:cs="Times New Roman"/>
                 <w:b w:val="0"/>
@@ -1209,7 +1177,7 @@
           <w:p>
             <w:pPr>
               <w:pStyle w:val="Subsection"/>
-              <w:spacing w:before="120"/>
+              <w:spacing w:before="120" w:line="276" w:lineRule="auto"/>
               <w:jc w:val="right"/>
             </w:pPr>
             <w:r>
@@ -1241,7 +1209,6 @@
           <w:ilvl w:val="0"/>
           <w:numId w:val="1"/>
         </w:numPr>
-        <w:spacing w:line="240" w:lineRule="auto"/>
       </w:pPr>
       <w:r>
         <w:rPr>
@@ -1257,7 +1224,7 @@
           <w:ilvl w:val="0"/>
           <w:numId w:val="1"/>
         </w:numPr>
-        <w:spacing w:before="120" w:line="240" w:lineRule="auto"/>
+        <w:spacing w:before="120"/>
         <w:rPr>
           <w:rFonts w:ascii="Times New Roman" w:hAnsi="Times New Roman" w:cs="Times New Roman"/>
           <w:szCs w:val="22"/>
@@ -1288,7 +1255,7 @@
     <w:p>
       <w:pPr>
         <w:pStyle w:val="ListBullet"/>
-        <w:spacing w:before="120" w:line="240" w:lineRule="auto"/>
+        <w:spacing w:before="120"/>
       </w:pPr>
     </w:p>
     <w:sectPr>

</xml_diff>